<commit_message>
Incluindo DQL e Documentacao no projeto Heath CLinic
</commit_message>
<xml_diff>
--- a/2º Termo Senai/Banco de dados/Health_Clinic/Docuementacao.docx
+++ b/2º Termo Senai/Banco de dados/Health_Clinic/Docuementacao.docx
@@ -1442,8 +1442,6 @@
           <w:sz w:val="24"/>
         </w:rPr>
       </w:pPr>
-      <w:bookmarkStart w:id="2" w:name="_GoBack"/>
-      <w:bookmarkEnd w:id="2"/>
       <w:r>
         <w:rPr>
           <w:color w:val="000000"/>
@@ -1456,39 +1454,33 @@
       <w:pPr>
         <w:pStyle w:val="Ttulo1"/>
       </w:pPr>
-      <w:bookmarkStart w:id="3" w:name="_Toc80311770"/>
+      <w:bookmarkStart w:id="2" w:name="_Toc80311770"/>
       <w:r>
         <w:t>Banco de dados relacional</w:t>
       </w:r>
+      <w:bookmarkEnd w:id="2"/>
+    </w:p>
+    <w:p>
+      <w:pPr>
+        <w:pStyle w:val="Ttulo1"/>
+        <w:numPr>
+          <w:ilvl w:val="0"/>
+          <w:numId w:val="0"/>
+        </w:numPr>
+        <w:rPr>
+          <w:color w:val="000000"/>
+          <w:sz w:val="24"/>
+        </w:rPr>
+      </w:pPr>
+      <w:r>
+        <w:rPr>
+          <w:color w:val="000000"/>
+          <w:sz w:val="24"/>
+        </w:rPr>
+        <w:t>Um banco de dados relacional constitui um tipo de sistema de armazenamento que retém e possibilita a recuperação de conjuntos de dados interligados. Estes bancos se fundamentam no modelo relacional, uma abordagem clara e natural para representar informações por meio de tabelas. No âmbito de um banco de dados relacional, cada linha na tabela assume a forma de um registro munido de uma identificação exclusiva denominada chave. As colunas da tabela incorporam os atributos dos dados, e cada registro tende a conter valores para todos esses atributos, o que simplifica a estipulação das conexões existentes entre os conjuntos de dados.</w:t>
+      </w:r>
+      <w:bookmarkStart w:id="3" w:name="_GoBack"/>
       <w:bookmarkEnd w:id="3"/>
-    </w:p>
-    <w:p>
-      <w:pPr>
-        <w:spacing w:line="276" w:lineRule="auto"/>
-        <w:ind w:left="-5" w:hanging="10"/>
-        <w:jc w:val="both"/>
-        <w:rPr>
-          <w:sz w:val="24"/>
-        </w:rPr>
-      </w:pPr>
-      <w:r>
-        <w:rPr>
-          <w:sz w:val="24"/>
-        </w:rPr>
-        <w:t xml:space="preserve">Coloque aqui brevemente o que é </w:t>
-      </w:r>
-      <w:r>
-        <w:rPr>
-          <w:sz w:val="24"/>
-        </w:rPr>
-        <w:t>um banco de dados relacional e a importância de um banco de dados</w:t>
-      </w:r>
-      <w:r>
-        <w:rPr>
-          <w:sz w:val="24"/>
-        </w:rPr>
-        <w:t>.</w:t>
-      </w:r>
     </w:p>
     <w:p>
       <w:pPr>
@@ -1546,6 +1538,7 @@
       </w:pPr>
       <w:bookmarkStart w:id="6" w:name="_Toc80311773"/>
       <w:r>
+        <w:lastRenderedPageBreak/>
         <w:t>Modelo Lógico</w:t>
       </w:r>
       <w:bookmarkEnd w:id="6"/>
@@ -1572,7 +1565,6 @@
       </w:pPr>
       <w:bookmarkStart w:id="7" w:name="_Toc80311774"/>
       <w:r>
-        <w:lastRenderedPageBreak/>
         <w:t>Modelo Físico</w:t>
       </w:r>
       <w:bookmarkEnd w:id="7"/>
@@ -4731,6 +4723,12 @@
     </w:lvlOverride>
   </w:num>
   <w:num w:numId="10">
+    <w:abstractNumId w:val="2"/>
+  </w:num>
+  <w:num w:numId="11">
+    <w:abstractNumId w:val="2"/>
+  </w:num>
+  <w:num w:numId="12">
     <w:abstractNumId w:val="2"/>
   </w:num>
 </w:numbering>
@@ -5693,7 +5691,7 @@
 </file>
 
 <file path=customXml/itemProps1.xml><?xml version="1.0" encoding="utf-8"?>
-<ds:datastoreItem xmlns:ds="http://schemas.openxmlformats.org/officeDocument/2006/customXml" ds:itemID="{A0F2546F-5523-4FC3-90FB-181877268488}">
+<ds:datastoreItem xmlns:ds="http://schemas.openxmlformats.org/officeDocument/2006/customXml" ds:itemID="{D160AFE8-5922-472F-8E39-8C164D42BCF2}">
   <ds:schemaRefs>
     <ds:schemaRef ds:uri="http://schemas.openxmlformats.org/officeDocument/2006/bibliography"/>
   </ds:schemaRefs>

</xml_diff>

<commit_message>
adicionando arquivos do visual studio
</commit_message>
<xml_diff>
--- a/2º Termo Senai/Banco de dados/Health_Clinic/Docuementacao.docx
+++ b/2º Termo Senai/Banco de dados/Health_Clinic/Docuementacao.docx
@@ -1477,10 +1477,44 @@
           <w:color w:val="000000"/>
           <w:sz w:val="24"/>
         </w:rPr>
-        <w:t>Um banco de dados relacional constitui um tipo de sistema de armazenamento que retém e possibilita a recuperação de conjuntos de dados interligados. Estes bancos se fundamentam no modelo relacional, uma abordagem clara e natural para representar informações por meio de tabelas. No âmbito de um banco de dados relacional, cada linha na tabela assume a forma de um registro munido de uma identificação exclusiva denominada chave. As colunas da tabela incorporam os atributos dos dados, e cada registro tende a conter valores para todos esses atributos, o que simplifica a estipulação das conexões existentes entre os conjuntos de dados.</w:t>
+        <w:t>Um banco de dados relacional constitui um tipo de sistema de armazenamento que retém e possibilita a recuperação de conjuntos de dados interligados</w:t>
+      </w:r>
+      <w:r>
+        <w:rPr>
+          <w:color w:val="000000"/>
+          <w:sz w:val="24"/>
+        </w:rPr>
+        <w:t>.</w:t>
+      </w:r>
+    </w:p>
+    <w:p>
+      <w:pPr>
+        <w:pStyle w:val="Ttulo1"/>
+        <w:numPr>
+          <w:ilvl w:val="0"/>
+          <w:numId w:val="0"/>
+        </w:numPr>
+        <w:rPr>
+          <w:color w:val="000000"/>
+          <w:sz w:val="24"/>
+        </w:rPr>
+      </w:pPr>
+      <w:r>
+        <w:rPr>
+          <w:color w:val="000000"/>
+          <w:sz w:val="24"/>
+        </w:rPr>
+        <w:t>Estes bancos se fundamentam no modelo relacional, uma abordagem clara e natural para representar informações por meio de tabelas.</w:t>
       </w:r>
       <w:bookmarkStart w:id="3" w:name="_GoBack"/>
       <w:bookmarkEnd w:id="3"/>
+      <w:r>
+        <w:rPr>
+          <w:color w:val="000000"/>
+          <w:sz w:val="24"/>
+        </w:rPr>
+        <w:t xml:space="preserve"> No âmbito de um banco de dados relacional, cada linha na tabela assume a forma de um registro munido de uma identificação exclusiva denominada chave. As colunas da tabela incorporam os atributos dos dados, e cada registro tende a conter valores para todos esses atributos, o que simplifica a estipulação das conexões existentes entre os conjuntos de dados.</w:t>
+      </w:r>
     </w:p>
     <w:p>
       <w:pPr>
@@ -5691,7 +5725,7 @@
 </file>
 
 <file path=customXml/itemProps1.xml><?xml version="1.0" encoding="utf-8"?>
-<ds:datastoreItem xmlns:ds="http://schemas.openxmlformats.org/officeDocument/2006/customXml" ds:itemID="{D160AFE8-5922-472F-8E39-8C164D42BCF2}">
+<ds:datastoreItem xmlns:ds="http://schemas.openxmlformats.org/officeDocument/2006/customXml" ds:itemID="{9D00CEC3-FD38-4A05-83A0-6FAFFACA8464}">
   <ds:schemaRefs>
     <ds:schemaRef ds:uri="http://schemas.openxmlformats.org/officeDocument/2006/bibliography"/>
   </ds:schemaRefs>

</xml_diff>